<commit_message>
Pushed Basic Spawning Shell, Fully Integrated Enemies into Spawner, Updated Enemy Visuals
Also made minor changes to timetable

Co-Authored-By: kt-millar <kt-millar@users.noreply.github.com>
</commit_message>
<xml_diff>
--- a/Admin/Project_Milestones group project.docx
+++ b/Admin/Project_Milestones group project.docx
@@ -98,11 +98,31 @@
                 <w:rFonts w:ascii="Arial" w:hAnsi="Arial" w:cs="Arial"/>
               </w:rPr>
             </w:pPr>
-            <w:r>
-              <w:rPr>
-                <w:rFonts w:ascii="Arial" w:hAnsi="Arial" w:cs="Arial"/>
-              </w:rPr>
-              <w:t>Platestable Prototype with placeholder assets and a small non-procedural track</w:t>
+            <w:proofErr w:type="spellStart"/>
+            <w:r>
+              <w:rPr>
+                <w:rFonts w:ascii="Arial" w:hAnsi="Arial" w:cs="Arial"/>
+              </w:rPr>
+              <w:t>Pla</w:t>
+            </w:r>
+            <w:r>
+              <w:rPr>
+                <w:rFonts w:ascii="Arial" w:hAnsi="Arial" w:cs="Arial"/>
+              </w:rPr>
+              <w:t>y</w:t>
+            </w:r>
+            <w:r>
+              <w:rPr>
+                <w:rFonts w:ascii="Arial" w:hAnsi="Arial" w:cs="Arial"/>
+              </w:rPr>
+              <w:t>testable</w:t>
+            </w:r>
+            <w:proofErr w:type="spellEnd"/>
+            <w:r>
+              <w:rPr>
+                <w:rFonts w:ascii="Arial" w:hAnsi="Arial" w:cs="Arial"/>
+              </w:rPr>
+              <w:t xml:space="preserve"> Prototype with placeholder assets and a small non-procedural track</w:t>
             </w:r>
           </w:p>
         </w:tc>
@@ -907,7 +927,21 @@
               <w:rPr>
                 <w:rFonts w:ascii="Arial" w:hAnsi="Arial" w:cs="Arial"/>
               </w:rPr>
-              <w:t>sound library for other sound effects (such as Dex’s voice, collecting dust, etc.)</w:t>
+              <w:t xml:space="preserve">sound library for other sound effects (such as </w:t>
+            </w:r>
+            <w:proofErr w:type="spellStart"/>
+            <w:r>
+              <w:rPr>
+                <w:rFonts w:ascii="Arial" w:hAnsi="Arial" w:cs="Arial"/>
+              </w:rPr>
+              <w:t>Dex’s</w:t>
+            </w:r>
+            <w:proofErr w:type="spellEnd"/>
+            <w:r>
+              <w:rPr>
+                <w:rFonts w:ascii="Arial" w:hAnsi="Arial" w:cs="Arial"/>
+              </w:rPr>
+              <w:t xml:space="preserve"> voice, collecting dust, etc.)</w:t>
             </w:r>
             <w:r>
               <w:rPr>
@@ -1285,15 +1319,10 @@
               <w:rPr>
                 <w:rFonts w:ascii="Arial" w:hAnsi="Arial" w:cs="Arial"/>
               </w:rPr>
-              <w:t xml:space="preserve">Playtest and polish depending on feedback and where we’re at + also look at porting to mobile </w:t>
-            </w:r>
-            <w:r>
-              <w:rPr>
-                <w:rFonts w:ascii="Arial" w:hAnsi="Arial" w:cs="Arial"/>
-                <w:highlight w:val="yellow"/>
-              </w:rPr>
-              <w:t>(help me Fraser is this feasible I have no idea how that works)</w:t>
-            </w:r>
+              <w:t xml:space="preserve">Playtest and polish depending on feedback and where we’re at </w:t>
+            </w:r>
+            <w:bookmarkStart w:id="0" w:name="_GoBack"/>
+            <w:bookmarkEnd w:id="0"/>
           </w:p>
         </w:tc>
       </w:tr>
@@ -1350,17 +1379,7 @@
                 <w:b/>
                 <w:bCs/>
               </w:rPr>
-              <w:t>E</w:t>
-            </w:r>
-            <w:bookmarkStart w:id="0" w:name="_GoBack"/>
-            <w:bookmarkEnd w:id="0"/>
-            <w:r>
-              <w:rPr>
-                <w:rFonts w:ascii="Arial" w:hAnsi="Arial" w:cs="Arial"/>
-                <w:b/>
-                <w:bCs/>
-              </w:rPr>
-              <w:t>aster</w:t>
+              <w:t>Easter</w:t>
             </w:r>
           </w:p>
         </w:tc>
@@ -1655,7 +1674,7 @@
       </w:pPr>
     </w:pPrDefault>
   </w:docDefaults>
-  <w:latentStyles w:defLockedState="0" w:defUIPriority="99" w:defSemiHidden="0" w:defUnhideWhenUsed="0" w:defQFormat="0" w:count="376">
+  <w:latentStyles w:defLockedState="0" w:defUIPriority="99" w:defSemiHidden="0" w:defUnhideWhenUsed="0" w:defQFormat="0" w:count="375">
     <w:lsdException w:name="Normal" w:uiPriority="0" w:qFormat="1"/>
     <w:lsdException w:name="heading 1" w:uiPriority="9" w:qFormat="1"/>
     <w:lsdException w:name="heading 2" w:semiHidden="1" w:uiPriority="9" w:unhideWhenUsed="1" w:qFormat="1"/>
@@ -2031,7 +2050,6 @@
     <w:lsdException w:name="Smart Hyperlink" w:semiHidden="1" w:unhideWhenUsed="1"/>
     <w:lsdException w:name="Hashtag" w:semiHidden="1" w:unhideWhenUsed="1"/>
     <w:lsdException w:name="Unresolved Mention" w:semiHidden="1" w:unhideWhenUsed="1"/>
-    <w:lsdException w:name="Smart Link" w:semiHidden="1" w:unhideWhenUsed="1"/>
   </w:latentStyles>
   <w:style w:type="paragraph" w:default="1" w:styleId="Normal">
     <w:name w:val="Normal"/>

</xml_diff>